<commit_message>
added pic to profile document
</commit_message>
<xml_diff>
--- a/JOHN_AFOLAYAN.docx
+++ b/JOHN_AFOLAYAN.docx
@@ -21,6 +21,68 @@
           <w:szCs w:val="56"/>
           <w:lang w:val="en-GB"/>
         </w:rPr>
+        <w:drawing>
+          <wp:anchor distT="0" distB="0" distL="114300" distR="114300" simplePos="0" relativeHeight="251661312" behindDoc="1" locked="0" layoutInCell="1" allowOverlap="1">
+            <wp:simplePos x="0" y="0"/>
+            <wp:positionH relativeFrom="column">
+              <wp:posOffset>4018280</wp:posOffset>
+            </wp:positionH>
+            <wp:positionV relativeFrom="paragraph">
+              <wp:posOffset>-152400</wp:posOffset>
+            </wp:positionV>
+            <wp:extent cx="1657350" cy="1657350"/>
+            <wp:effectExtent l="0" t="0" r="0" b="0"/>
+            <wp:wrapThrough wrapText="bothSides">
+              <wp:wrapPolygon>
+                <wp:start x="0" y="0"/>
+                <wp:lineTo x="0" y="21352"/>
+                <wp:lineTo x="21352" y="21352"/>
+                <wp:lineTo x="21352" y="0"/>
+                <wp:lineTo x="0" y="0"/>
+              </wp:wrapPolygon>
+            </wp:wrapThrough>
+            <wp:docPr id="1" name="Picture 1" descr="Me"/>
+            <wp:cNvGraphicFramePr>
+              <a:graphicFrameLocks xmlns:a="http://schemas.openxmlformats.org/drawingml/2006/main" noChangeAspect="1"/>
+            </wp:cNvGraphicFramePr>
+            <a:graphic xmlns:a="http://schemas.openxmlformats.org/drawingml/2006/main">
+              <a:graphicData uri="http://schemas.openxmlformats.org/drawingml/2006/picture">
+                <pic:pic xmlns:pic="http://schemas.openxmlformats.org/drawingml/2006/picture">
+                  <pic:nvPicPr>
+                    <pic:cNvPr id="1" name="Picture 1" descr="Me"/>
+                    <pic:cNvPicPr>
+                      <a:picLocks noChangeAspect="1"/>
+                    </pic:cNvPicPr>
+                  </pic:nvPicPr>
+                  <pic:blipFill>
+                    <a:blip r:embed="rId4"/>
+                    <a:stretch>
+                      <a:fillRect/>
+                    </a:stretch>
+                  </pic:blipFill>
+                  <pic:spPr>
+                    <a:xfrm>
+                      <a:off x="0" y="0"/>
+                      <a:ext cx="1657350" cy="1657350"/>
+                    </a:xfrm>
+                    <a:prstGeom prst="rect">
+                      <a:avLst/>
+                    </a:prstGeom>
+                  </pic:spPr>
+                </pic:pic>
+              </a:graphicData>
+            </a:graphic>
+          </wp:anchor>
+        </w:drawing>
+      </w:r>
+      <w:r>
+        <w:rPr>
+          <w:rFonts w:ascii="Rockwell Condensed" w:hAnsi="Rockwell Condensed" w:cs="Arial"/>
+          <w:b/>
+          <w:sz w:val="56"/>
+          <w:szCs w:val="56"/>
+          <w:lang w:val="en-GB"/>
+        </w:rPr>
         <w:t>JOHN AFOLAYAN</w:t>
       </w:r>
     </w:p>
@@ -188,27 +250,19 @@
           <w:sz w:val="24"/>
           <w:szCs w:val="24"/>
         </w:rPr>
-        <w:t>https://twitter.co</w:t>
+        <w:t>https://twitter.com/</w:t>
+      </w:r>
+      <w:r>
+        <w:rPr>
+          <w:rFonts w:ascii="Cambria" w:hAnsi="Cambria" w:cs="Times New Roman"/>
+          <w:sz w:val="24"/>
+          <w:szCs w:val="24"/>
+          <w:lang w:val="en-GB"/>
+        </w:rPr>
+        <w:t>_jafolayan</w:t>
       </w:r>
       <w:bookmarkStart w:id="0" w:name="_GoBack"/>
       <w:bookmarkEnd w:id="0"/>
-      <w:r>
-        <w:rPr>
-          <w:rFonts w:ascii="Cambria" w:hAnsi="Cambria" w:cs="Times New Roman"/>
-          <w:sz w:val="24"/>
-          <w:szCs w:val="24"/>
-        </w:rPr>
-        <w:t>m/</w:t>
-      </w:r>
-      <w:r>
-        <w:rPr>
-          <w:rFonts w:ascii="Cambria" w:hAnsi="Cambria" w:cs="Times New Roman"/>
-          <w:sz w:val="24"/>
-          <w:szCs w:val="24"/>
-          <w:lang w:val="en-GB"/>
-        </w:rPr>
-        <w:t>_jafolayan</w:t>
-      </w:r>
     </w:p>
     <w:p>
       <w:pPr>

</xml_diff>